<commit_message>
Add image coffee maker
</commit_message>
<xml_diff>
--- a/Documentatie/Senzori-documentatie.docx
+++ b/Documentatie/Senzori-documentatie.docx
@@ -90,7 +90,6 @@
     </w:p>
     <w:p>
       <w:pPr>
-        <w:jc w:val="center"/>
         <w:rPr>
           <w:sz w:val="40"/>
           <w:szCs w:val="40"/>
@@ -99,6 +98,51 @@
     </w:p>
     <w:p>
       <w:pPr>
+        <w:rPr>
+          <w:sz w:val="76"/>
+          <w:szCs w:val="76"/>
+        </w:rPr>
+      </w:pPr>
+    </w:p>
+    <w:p>
+      <w:pPr>
+        <w:jc w:val="center"/>
+        <w:rPr>
+          <w:sz w:val="80"/>
+          <w:szCs w:val="80"/>
+        </w:rPr>
+      </w:pPr>
+      <w:r>
+        <w:rPr>
+          <w:sz w:val="80"/>
+          <w:szCs w:val="80"/>
+        </w:rPr>
+        <w:t>Apa</w:t>
+      </w:r>
+      <w:r>
+        <w:rPr>
+          <w:sz w:val="80"/>
+          <w:szCs w:val="80"/>
+        </w:rPr>
+        <w:t>rat de cafea</w:t>
+      </w:r>
+      <w:r>
+        <w:rPr>
+          <w:sz w:val="80"/>
+          <w:szCs w:val="80"/>
+        </w:rPr>
+        <w:t xml:space="preserve"> </w:t>
+      </w:r>
+      <w:r>
+        <w:rPr>
+          <w:sz w:val="80"/>
+          <w:szCs w:val="80"/>
+        </w:rPr>
+        <w:t>inteligent</w:t>
+      </w:r>
+    </w:p>
+    <w:p>
+      <w:pPr>
         <w:jc w:val="center"/>
         <w:rPr>
           <w:sz w:val="40"/>
@@ -117,93 +161,52 @@
     </w:p>
     <w:p>
       <w:pPr>
-        <w:rPr>
-          <w:sz w:val="76"/>
-          <w:szCs w:val="76"/>
-        </w:rPr>
-      </w:pPr>
-    </w:p>
-    <w:p>
-      <w:pPr>
-        <w:jc w:val="center"/>
-        <w:rPr>
-          <w:sz w:val="80"/>
-          <w:szCs w:val="80"/>
-        </w:rPr>
-      </w:pPr>
-      <w:r>
-        <w:rPr>
-          <w:sz w:val="80"/>
-          <w:szCs w:val="80"/>
-        </w:rPr>
-        <w:t>Apa</w:t>
-      </w:r>
-      <w:r>
-        <w:rPr>
-          <w:sz w:val="80"/>
-          <w:szCs w:val="80"/>
-        </w:rPr>
-        <w:t>rat de cafea</w:t>
-      </w:r>
-      <w:r>
-        <w:rPr>
-          <w:sz w:val="80"/>
-          <w:szCs w:val="80"/>
-        </w:rPr>
-        <w:t xml:space="preserve"> </w:t>
-      </w:r>
-      <w:r>
-        <w:rPr>
-          <w:sz w:val="80"/>
-          <w:szCs w:val="80"/>
-        </w:rPr>
-        <w:t>inteligent</w:t>
-      </w:r>
-    </w:p>
-    <w:p>
-      <w:pPr>
         <w:jc w:val="center"/>
         <w:rPr>
           <w:sz w:val="40"/>
           <w:szCs w:val="40"/>
         </w:rPr>
       </w:pPr>
-    </w:p>
-    <w:p>
-      <w:pPr>
-        <w:jc w:val="center"/>
-        <w:rPr>
-          <w:sz w:val="40"/>
-          <w:szCs w:val="40"/>
-        </w:rPr>
-      </w:pPr>
-    </w:p>
-    <w:p>
-      <w:pPr>
-        <w:jc w:val="center"/>
-        <w:rPr>
-          <w:sz w:val="40"/>
-          <w:szCs w:val="40"/>
-        </w:rPr>
-      </w:pPr>
-    </w:p>
-    <w:p>
-      <w:pPr>
-        <w:jc w:val="center"/>
-        <w:rPr>
-          <w:sz w:val="40"/>
-          <w:szCs w:val="40"/>
-        </w:rPr>
-      </w:pPr>
-    </w:p>
-    <w:p>
-      <w:pPr>
-        <w:jc w:val="center"/>
-        <w:rPr>
-          <w:sz w:val="40"/>
-          <w:szCs w:val="40"/>
-        </w:rPr>
-      </w:pPr>
+      <w:r>
+        <w:rPr>
+          <w:noProof/>
+        </w:rPr>
+        <w:drawing>
+          <wp:inline distT="0" distB="0" distL="0" distR="0" wp14:anchorId="6898E9D9" wp14:editId="3E9A5532">
+            <wp:extent cx="2209800" cy="2009866"/>
+            <wp:effectExtent l="0" t="0" r="0" b="0"/>
+            <wp:docPr id="4" name="Picture 4"/>
+            <wp:cNvGraphicFramePr>
+              <a:graphicFrameLocks xmlns:a="http://schemas.openxmlformats.org/drawingml/2006/main" noChangeAspect="1"/>
+            </wp:cNvGraphicFramePr>
+            <a:graphic xmlns:a="http://schemas.openxmlformats.org/drawingml/2006/main">
+              <a:graphicData uri="http://schemas.openxmlformats.org/drawingml/2006/picture">
+                <pic:pic xmlns:pic="http://schemas.openxmlformats.org/drawingml/2006/picture">
+                  <pic:nvPicPr>
+                    <pic:cNvPr id="1" name=""/>
+                    <pic:cNvPicPr/>
+                  </pic:nvPicPr>
+                  <pic:blipFill>
+                    <a:blip r:embed="rId8"/>
+                    <a:stretch>
+                      <a:fillRect/>
+                    </a:stretch>
+                  </pic:blipFill>
+                  <pic:spPr>
+                    <a:xfrm>
+                      <a:off x="0" y="0"/>
+                      <a:ext cx="2214210" cy="2013877"/>
+                    </a:xfrm>
+                    <a:prstGeom prst="rect">
+                      <a:avLst/>
+                    </a:prstGeom>
+                  </pic:spPr>
+                </pic:pic>
+              </a:graphicData>
+            </a:graphic>
+          </wp:inline>
+        </w:drawing>
+      </w:r>
     </w:p>
     <w:p>
       <w:pPr>
@@ -776,140 +779,10 @@
       <w:pPr>
         <w:ind w:left="360"/>
         <w:rPr>
-          <w:sz w:val="40"/>
-          <w:szCs w:val="40"/>
-        </w:rPr>
-      </w:pPr>
-      <w:r>
-        <w:rPr>
           <w:b/>
           <w:sz w:val="40"/>
           <w:szCs w:val="40"/>
         </w:rPr>
-        <w:lastRenderedPageBreak/>
-        <w:t>Abstract</w:t>
-      </w:r>
-      <w:r>
-        <w:rPr>
-          <w:sz w:val="40"/>
-          <w:szCs w:val="40"/>
-        </w:rPr>
-        <w:t>:</w:t>
-      </w:r>
-      <w:r>
-        <w:rPr>
-          <w:sz w:val="36"/>
-          <w:szCs w:val="36"/>
-        </w:rPr>
-        <w:t xml:space="preserve"> </w:t>
-      </w:r>
-      <w:r>
-        <w:rPr>
-          <w:sz w:val="28"/>
-          <w:szCs w:val="28"/>
-        </w:rPr>
-        <w:t>În aceasta lucrare este prezentat u</w:t>
-      </w:r>
-      <w:r>
-        <w:rPr>
-          <w:sz w:val="28"/>
-          <w:szCs w:val="28"/>
-        </w:rPr>
-        <w:t>n sistem de recunoaștere facială</w:t>
-      </w:r>
-      <w:r>
-        <w:rPr>
-          <w:sz w:val="28"/>
-          <w:szCs w:val="28"/>
-        </w:rPr>
-        <w:t xml:space="preserve"> </w:t>
-      </w:r>
-      <w:r>
-        <w:rPr>
-          <w:sz w:val="28"/>
-          <w:szCs w:val="28"/>
-        </w:rPr>
-        <w:t>ca</w:t>
-      </w:r>
-      <w:r>
-        <w:rPr>
-          <w:sz w:val="28"/>
-          <w:szCs w:val="28"/>
-        </w:rPr>
-        <w:t xml:space="preserve"> o aplica</w:t>
-      </w:r>
-      <w:r>
-        <w:rPr>
-          <w:sz w:val="28"/>
-          <w:szCs w:val="28"/>
-        </w:rPr>
-        <w:t>ț</w:t>
-      </w:r>
-      <w:r>
-        <w:rPr>
-          <w:sz w:val="28"/>
-          <w:szCs w:val="28"/>
-        </w:rPr>
-        <w:t xml:space="preserve">ie computerizată capabilă să detecteze și să verifice identitatea unei persoane dintr-o imagine digitală sau un cadru de la o cameră video. </w:t>
-      </w:r>
-      <w:r>
-        <w:rPr>
-          <w:sz w:val="28"/>
-          <w:szCs w:val="28"/>
-        </w:rPr>
-        <w:t>Lucrarea noastră poate face acest</w:t>
-      </w:r>
-      <w:r>
-        <w:rPr>
-          <w:sz w:val="28"/>
-          <w:szCs w:val="28"/>
-        </w:rPr>
-        <w:t xml:space="preserve"> lucru </w:t>
-      </w:r>
-      <w:r>
-        <w:rPr>
-          <w:sz w:val="28"/>
-          <w:szCs w:val="28"/>
-        </w:rPr>
-        <w:t>prin compararea caracteristicilor</w:t>
-      </w:r>
-      <w:r>
-        <w:rPr>
-          <w:sz w:val="28"/>
-          <w:szCs w:val="28"/>
-        </w:rPr>
-        <w:t xml:space="preserve"> faciale ale</w:t>
-      </w:r>
-      <w:r>
-        <w:rPr>
-          <w:sz w:val="28"/>
-          <w:szCs w:val="28"/>
-        </w:rPr>
-        <w:t xml:space="preserve"> persoanei din imagine cu o bază</w:t>
-      </w:r>
-      <w:r>
-        <w:rPr>
-          <w:sz w:val="28"/>
-          <w:szCs w:val="28"/>
-        </w:rPr>
-        <w:t xml:space="preserve"> de date deja existentă.</w:t>
-      </w:r>
-    </w:p>
-    <w:p>
-      <w:pPr>
-        <w:rPr>
-          <w:sz w:val="40"/>
-          <w:szCs w:val="40"/>
-        </w:rPr>
-      </w:pPr>
-    </w:p>
-    <w:p>
-      <w:pPr>
-        <w:ind w:left="360"/>
-        <w:rPr>
-          <w:sz w:val="40"/>
-          <w:szCs w:val="40"/>
-        </w:rPr>
       </w:pPr>
       <w:r>
         <w:rPr>
@@ -917,7 +790,8 @@
           <w:sz w:val="40"/>
           <w:szCs w:val="40"/>
         </w:rPr>
-        <w:t>Key</w:t>
+        <w:lastRenderedPageBreak/>
+        <w:t>Abstract</w:t>
       </w:r>
       <w:r>
         <w:rPr>
@@ -925,17 +799,168 @@
           <w:sz w:val="40"/>
           <w:szCs w:val="40"/>
         </w:rPr>
-        <w:t>words</w:t>
-      </w:r>
-      <w:r>
-        <w:rPr>
+        <w:t xml:space="preserve"> </w:t>
+      </w:r>
+      <w:bookmarkStart w:id="0" w:name="_GoBack"/>
+      <w:bookmarkEnd w:id="0"/>
+      <w:r>
+        <w:rPr>
+          <w:b/>
           <w:sz w:val="40"/>
           <w:szCs w:val="40"/>
         </w:rPr>
-        <w:t xml:space="preserve">: </w:t>
-      </w:r>
-      <w:r>
-        <w:rPr>
+        <w:t>-</w:t>
+      </w:r>
+      <w:r>
+        <w:rPr>
+          <w:b/>
+          <w:sz w:val="36"/>
+          <w:szCs w:val="36"/>
+        </w:rPr>
+        <w:t xml:space="preserve"> </w:t>
+      </w:r>
+      <w:r>
+        <w:rPr>
+          <w:b/>
+          <w:sz w:val="28"/>
+          <w:szCs w:val="28"/>
+        </w:rPr>
+        <w:t>În aceasta lucrare este prezentat u</w:t>
+      </w:r>
+      <w:r>
+        <w:rPr>
+          <w:b/>
+          <w:sz w:val="28"/>
+          <w:szCs w:val="28"/>
+        </w:rPr>
+        <w:t>n sistem de recunoaștere facială</w:t>
+      </w:r>
+      <w:r>
+        <w:rPr>
+          <w:b/>
+          <w:sz w:val="28"/>
+          <w:szCs w:val="28"/>
+        </w:rPr>
+        <w:t xml:space="preserve"> </w:t>
+      </w:r>
+      <w:r>
+        <w:rPr>
+          <w:b/>
+          <w:sz w:val="28"/>
+          <w:szCs w:val="28"/>
+        </w:rPr>
+        <w:t>ca</w:t>
+      </w:r>
+      <w:r>
+        <w:rPr>
+          <w:b/>
+          <w:sz w:val="28"/>
+          <w:szCs w:val="28"/>
+        </w:rPr>
+        <w:t xml:space="preserve"> o aplica</w:t>
+      </w:r>
+      <w:r>
+        <w:rPr>
+          <w:b/>
+          <w:sz w:val="28"/>
+          <w:szCs w:val="28"/>
+        </w:rPr>
+        <w:t>ț</w:t>
+      </w:r>
+      <w:r>
+        <w:rPr>
+          <w:b/>
+          <w:sz w:val="28"/>
+          <w:szCs w:val="28"/>
+        </w:rPr>
+        <w:t xml:space="preserve">ie computerizată capabilă să detecteze și să verifice identitatea unei persoane dintr-o imagine digitală sau un cadru de la o cameră video. </w:t>
+      </w:r>
+      <w:r>
+        <w:rPr>
+          <w:b/>
+          <w:sz w:val="28"/>
+          <w:szCs w:val="28"/>
+        </w:rPr>
+        <w:t>Lucrarea noastră poate face acest</w:t>
+      </w:r>
+      <w:r>
+        <w:rPr>
+          <w:b/>
+          <w:sz w:val="28"/>
+          <w:szCs w:val="28"/>
+        </w:rPr>
+        <w:t xml:space="preserve"> lucru </w:t>
+      </w:r>
+      <w:r>
+        <w:rPr>
+          <w:b/>
+          <w:sz w:val="28"/>
+          <w:szCs w:val="28"/>
+        </w:rPr>
+        <w:t>prin compararea caracteristicilor</w:t>
+      </w:r>
+      <w:r>
+        <w:rPr>
+          <w:b/>
+          <w:sz w:val="28"/>
+          <w:szCs w:val="28"/>
+        </w:rPr>
+        <w:t xml:space="preserve"> faciale ale</w:t>
+      </w:r>
+      <w:r>
+        <w:rPr>
+          <w:b/>
+          <w:sz w:val="28"/>
+          <w:szCs w:val="28"/>
+        </w:rPr>
+        <w:t xml:space="preserve"> persoanei din imagine cu o bază</w:t>
+      </w:r>
+      <w:r>
+        <w:rPr>
+          <w:b/>
+          <w:sz w:val="28"/>
+          <w:szCs w:val="28"/>
+        </w:rPr>
+        <w:t xml:space="preserve"> de date deja existentă.</w:t>
+      </w:r>
+    </w:p>
+    <w:p>
+      <w:pPr>
+        <w:rPr>
+          <w:b/>
+          <w:sz w:val="40"/>
+          <w:szCs w:val="40"/>
+        </w:rPr>
+      </w:pPr>
+    </w:p>
+    <w:p>
+      <w:pPr>
+        <w:ind w:left="360"/>
+        <w:rPr>
+          <w:b/>
+          <w:sz w:val="40"/>
+          <w:szCs w:val="40"/>
+        </w:rPr>
+      </w:pPr>
+      <w:r>
+        <w:rPr>
+          <w:b/>
+          <w:sz w:val="40"/>
+          <w:szCs w:val="40"/>
+        </w:rPr>
+        <w:t>Key</w:t>
+      </w:r>
+      <w:r>
+        <w:rPr>
+          <w:b/>
+          <w:sz w:val="40"/>
+          <w:szCs w:val="40"/>
+        </w:rPr>
+        <w:t xml:space="preserve">words: </w:t>
+      </w:r>
+      <w:r>
+        <w:rPr>
+          <w:b/>
           <w:sz w:val="28"/>
           <w:szCs w:val="28"/>
         </w:rPr>
@@ -943,6 +968,7 @@
       </w:r>
       <w:r>
         <w:rPr>
+          <w:b/>
           <w:sz w:val="28"/>
           <w:szCs w:val="28"/>
         </w:rPr>
@@ -950,6 +976,7 @@
       </w:r>
       <w:r>
         <w:rPr>
+          <w:b/>
           <w:sz w:val="28"/>
           <w:szCs w:val="28"/>
         </w:rPr>
@@ -957,6 +984,7 @@
       </w:r>
       <w:r>
         <w:rPr>
+          <w:b/>
           <w:sz w:val="28"/>
           <w:szCs w:val="28"/>
         </w:rPr>
@@ -964,6 +992,7 @@
       </w:r>
       <w:r>
         <w:rPr>
+          <w:b/>
           <w:sz w:val="28"/>
           <w:szCs w:val="28"/>
           <w:lang w:val="ro-RO"/>
@@ -972,6 +1001,7 @@
       </w:r>
       <w:r>
         <w:rPr>
+          <w:b/>
           <w:sz w:val="28"/>
           <w:szCs w:val="28"/>
         </w:rPr>
@@ -979,6 +1009,7 @@
       </w:r>
       <w:r>
         <w:rPr>
+          <w:b/>
           <w:sz w:val="28"/>
           <w:szCs w:val="28"/>
         </w:rPr>
@@ -1952,7 +1983,7 @@
                     </pic:cNvPicPr>
                   </pic:nvPicPr>
                   <pic:blipFill>
-                    <a:blip r:embed="rId8"/>
+                    <a:blip r:embed="rId9"/>
                     <a:srcRect/>
                     <a:stretch>
                       <a:fillRect/>
@@ -2374,7 +2405,7 @@
                     <pic:cNvPicPr/>
                   </pic:nvPicPr>
                   <pic:blipFill>
-                    <a:blip r:embed="rId9"/>
+                    <a:blip r:embed="rId10"/>
                     <a:stretch>
                       <a:fillRect/>
                     </a:stretch>
@@ -2656,7 +2687,7 @@
                     <pic:cNvPicPr/>
                   </pic:nvPicPr>
                   <pic:blipFill>
-                    <a:blip r:embed="rId10">
+                    <a:blip r:embed="rId11">
                       <a:extLst>
                         <a:ext uri="{28A0092B-C50C-407E-A947-70E740481C1C}">
                           <a14:useLocalDpi xmlns:a14="http://schemas.microsoft.com/office/drawing/2010/main" val="0"/>
@@ -2977,8 +3008,6 @@
         </w:rPr>
         <w:t>☹</w:t>
       </w:r>
-      <w:bookmarkStart w:id="0" w:name="_GoBack"/>
-      <w:bookmarkEnd w:id="0"/>
     </w:p>
     <w:p>
       <w:pPr>
@@ -3389,7 +3418,7 @@
                     <pic:cNvPicPr/>
                   </pic:nvPicPr>
                   <pic:blipFill>
-                    <a:blip r:embed="rId11" cstate="print"/>
+                    <a:blip r:embed="rId12" cstate="print"/>
                     <a:stretch>
                       <a:fillRect/>
                     </a:stretch>
@@ -3795,7 +3824,7 @@
                     <pic:cNvPicPr/>
                   </pic:nvPicPr>
                   <pic:blipFill>
-                    <a:blip r:embed="rId12" cstate="print"/>
+                    <a:blip r:embed="rId13" cstate="print"/>
                     <a:stretch>
                       <a:fillRect/>
                     </a:stretch>
@@ -4069,7 +4098,7 @@
                     <pic:cNvPicPr/>
                   </pic:nvPicPr>
                   <pic:blipFill>
-                    <a:blip r:embed="rId13"/>
+                    <a:blip r:embed="rId14"/>
                     <a:stretch>
                       <a:fillRect/>
                     </a:stretch>
@@ -4388,7 +4417,7 @@
                     </pic:cNvPicPr>
                   </pic:nvPicPr>
                   <pic:blipFill>
-                    <a:blip r:embed="rId14">
+                    <a:blip r:embed="rId15">
                       <a:extLst>
                         <a:ext uri="{28A0092B-C50C-407E-A947-70E740481C1C}">
                           <a14:useLocalDpi xmlns:a14="http://schemas.microsoft.com/office/drawing/2010/main" val="0"/>
@@ -4866,7 +4895,7 @@
                     </pic:cNvPicPr>
                   </pic:nvPicPr>
                   <pic:blipFill>
-                    <a:blip r:embed="rId15" cstate="print"/>
+                    <a:blip r:embed="rId16" cstate="print"/>
                     <a:srcRect l="15113" t="11469" r="32798" b="32430"/>
                     <a:stretch>
                       <a:fillRect/>
@@ -5050,7 +5079,7 @@
                     </pic:cNvPicPr>
                   </pic:nvPicPr>
                   <pic:blipFill>
-                    <a:blip r:embed="rId16" cstate="print"/>
+                    <a:blip r:embed="rId17" cstate="print"/>
                     <a:srcRect b="16981"/>
                     <a:stretch>
                       <a:fillRect/>
@@ -5172,7 +5201,7 @@
                     </pic:cNvPicPr>
                   </pic:nvPicPr>
                   <pic:blipFill>
-                    <a:blip r:embed="rId17" cstate="print"/>
+                    <a:blip r:embed="rId18" cstate="print"/>
                     <a:srcRect/>
                     <a:stretch>
                       <a:fillRect/>
@@ -5614,7 +5643,7 @@
                     </pic:cNvPicPr>
                   </pic:nvPicPr>
                   <pic:blipFill>
-                    <a:blip r:embed="rId18" cstate="print"/>
+                    <a:blip r:embed="rId19" cstate="print"/>
                     <a:srcRect r="42974" b="17055"/>
                     <a:stretch>
                       <a:fillRect/>
@@ -5748,7 +5777,7 @@
                     </pic:cNvPicPr>
                   </pic:nvPicPr>
                   <pic:blipFill>
-                    <a:blip r:embed="rId19" cstate="print"/>
+                    <a:blip r:embed="rId20" cstate="print"/>
                     <a:srcRect r="24430" b="18497"/>
                     <a:stretch>
                       <a:fillRect/>
@@ -5852,7 +5881,7 @@
                     </pic:cNvPicPr>
                   </pic:nvPicPr>
                   <pic:blipFill>
-                    <a:blip r:embed="rId19" cstate="print"/>
+                    <a:blip r:embed="rId20" cstate="print"/>
                     <a:srcRect r="26196" b="6469"/>
                     <a:stretch>
                       <a:fillRect/>
@@ -7032,7 +7061,7 @@
           <w:szCs w:val="28"/>
         </w:rPr>
       </w:pPr>
-      <w:hyperlink r:id="rId20" w:history="1">
+      <w:hyperlink r:id="rId21" w:history="1">
         <w:r>
           <w:rPr>
             <w:sz w:val="28"/>
@@ -7050,7 +7079,7 @@
           <w:szCs w:val="28"/>
         </w:rPr>
       </w:pPr>
-      <w:hyperlink r:id="rId21" w:history="1">
+      <w:hyperlink r:id="rId22" w:history="1">
         <w:r>
           <w:rPr>
             <w:sz w:val="28"/>
@@ -7849,7 +7878,7 @@
       <w:r>
         <w:t xml:space="preserve"> </w:t>
       </w:r>
-      <w:hyperlink r:id="rId22" w:history="1">
+      <w:hyperlink r:id="rId23" w:history="1">
         <w:r>
           <w:rPr>
             <w:rStyle w:val="Hyperlink"/>
@@ -7879,7 +7908,7 @@
           <w:szCs w:val="22"/>
         </w:rPr>
       </w:pPr>
-      <w:hyperlink r:id="rId23" w:history="1">
+      <w:hyperlink r:id="rId24" w:history="1">
         <w:r>
           <w:rPr>
             <w:rStyle w:val="Hyperlink"/>
@@ -7905,7 +7934,7 @@
           <w:szCs w:val="22"/>
         </w:rPr>
       </w:pPr>
-      <w:hyperlink r:id="rId24" w:history="1">
+      <w:hyperlink r:id="rId25" w:history="1">
         <w:r>
           <w:rPr>
             <w:rStyle w:val="Hyperlink"/>
@@ -7931,7 +7960,7 @@
           <w:szCs w:val="22"/>
         </w:rPr>
       </w:pPr>
-      <w:hyperlink r:id="rId25" w:history="1">
+      <w:hyperlink r:id="rId26" w:history="1">
         <w:r>
           <w:rPr>
             <w:rStyle w:val="Hyperlink"/>
@@ -7957,7 +7986,7 @@
           <w:szCs w:val="22"/>
         </w:rPr>
       </w:pPr>
-      <w:hyperlink r:id="rId26" w:history="1">
+      <w:hyperlink r:id="rId27" w:history="1">
         <w:r>
           <w:rPr>
             <w:rStyle w:val="Hyperlink"/>
@@ -7986,7 +8015,7 @@
           <w:u w:val="none"/>
         </w:rPr>
       </w:pPr>
-      <w:hyperlink r:id="rId27" w:history="1">
+      <w:hyperlink r:id="rId28" w:history="1">
         <w:r>
           <w:rPr>
             <w:rStyle w:val="Hyperlink"/>
@@ -8012,7 +8041,7 @@
           <w:szCs w:val="22"/>
         </w:rPr>
       </w:pPr>
-      <w:hyperlink r:id="rId28" w:history="1">
+      <w:hyperlink r:id="rId29" w:history="1">
         <w:r>
           <w:rPr>
             <w:sz w:val="28"/>
@@ -8035,7 +8064,7 @@
           <w:shd w:val="clear" w:color="auto" w:fill="FFFFFF"/>
         </w:rPr>
       </w:pPr>
-      <w:hyperlink r:id="rId29" w:history="1">
+      <w:hyperlink r:id="rId30" w:history="1">
         <w:r>
           <w:rPr>
             <w:rStyle w:val="Hyperlink"/>
@@ -8059,7 +8088,7 @@
           <w:shd w:val="clear" w:color="auto" w:fill="FFFFFF"/>
         </w:rPr>
       </w:pPr>
-      <w:hyperlink r:id="rId30" w:history="1">
+      <w:hyperlink r:id="rId31" w:history="1">
         <w:r>
           <w:rPr>
             <w:rStyle w:val="Hyperlink"/>
@@ -8083,7 +8112,7 @@
           <w:shd w:val="clear" w:color="auto" w:fill="FFFFFF"/>
         </w:rPr>
       </w:pPr>
-      <w:hyperlink r:id="rId31" w:history="1">
+      <w:hyperlink r:id="rId32" w:history="1">
         <w:r>
           <w:rPr>
             <w:rStyle w:val="Hyperlink"/>
@@ -8107,7 +8136,7 @@
           <w:shd w:val="clear" w:color="auto" w:fill="FFFFFF"/>
         </w:rPr>
       </w:pPr>
-      <w:hyperlink r:id="rId32" w:history="1">
+      <w:hyperlink r:id="rId33" w:history="1">
         <w:r>
           <w:rPr>
             <w:rStyle w:val="Hyperlink"/>
@@ -8167,7 +8196,7 @@
         </w:rPr>
         <w:t xml:space="preserve">Github: </w:t>
       </w:r>
-      <w:hyperlink r:id="rId33" w:history="1">
+      <w:hyperlink r:id="rId34" w:history="1">
         <w:r>
           <w:rPr>
             <w:rStyle w:val="Hyperlink"/>
@@ -14000,7 +14029,7 @@
 </file>
 
 <file path=customXml/itemProps1.xml><?xml version="1.0" encoding="utf-8"?>
-<ds:datastoreItem xmlns:ds="http://schemas.openxmlformats.org/officeDocument/2006/customXml" ds:itemID="{8B9D12E7-0729-436A-8EDB-BCD4D619023A}">
+<ds:datastoreItem xmlns:ds="http://schemas.openxmlformats.org/officeDocument/2006/customXml" ds:itemID="{E0194A43-027D-4429-BAA5-7E4DD114D1FA}">
   <ds:schemaRefs>
     <ds:schemaRef ds:uri="http://schemas.openxmlformats.org/officeDocument/2006/bibliography"/>
   </ds:schemaRefs>

</xml_diff>